<commit_message>
Finished homework 4 and added the worksheet and homework plus data for week 5 and 6
</commit_message>
<xml_diff>
--- a/week2/sandahl_charles STAT301 Homework2.docx
+++ b/week2/sandahl_charles STAT301 Homework2.docx
@@ -35,15 +35,7 @@
         </w:numPr>
       </w:pPr>
       <w:r>
-        <w:t xml:space="preserve">The following data </w:t>
-      </w:r>
-      <w:proofErr w:type="gramStart"/>
-      <w:r>
-        <w:t>come</w:t>
-      </w:r>
-      <w:proofErr w:type="gramEnd"/>
-      <w:r>
-        <w:t xml:space="preserve"> from a study that examines the efficacy of saliva cotinine as an indicator for exposure to tobacco smoke. In one part of the study, seven subjects were each required to smoke a single cigarette. Samples of saliva were taken from </w:t>
+        <w:t xml:space="preserve">The following data come from a study that examines the efficacy of saliva cotinine as an indicator for exposure to tobacco smoke. In one part of the study, seven subjects were each required to smoke a single cigarette. Samples of saliva were taken from </w:t>
       </w:r>
       <w:r>
         <w:rPr>
@@ -593,6 +585,9 @@
             </m:sub>
           </m:sSub>
           <m:r>
+            <m:rPr>
+              <m:sty m:val="p"/>
+            </m:rPr>
             <w:rPr>
               <w:rFonts w:ascii="Cambria Math" w:eastAsiaTheme="minorEastAsia" w:hAnsi="Cambria Math"/>
             </w:rPr>
@@ -779,19 +774,7 @@
         <w:rPr>
           <w:rFonts w:eastAsiaTheme="minorEastAsia"/>
         </w:rPr>
-        <w:t xml:space="preserve"> </w:t>
-      </w:r>
-      <w:r>
-        <w:rPr>
-          <w:rFonts w:eastAsiaTheme="minorEastAsia"/>
-        </w:rPr>
-        <w:t>the mean of Cotinine levels</w:t>
-      </w:r>
-      <w:r>
-        <w:rPr>
-          <w:rFonts w:eastAsiaTheme="minorEastAsia"/>
-        </w:rPr>
-        <w:t xml:space="preserve"> at 24 hours</w:t>
+        <w:t xml:space="preserve"> the mean of Cotinine levels at 24 hours</w:t>
       </w:r>
       <w:r>
         <w:rPr>
@@ -872,15 +855,7 @@
       </w:r>
       <w:proofErr w:type="gramEnd"/>
       <w:r>
-        <w:t xml:space="preserve"> based </w:t>
-      </w:r>
-      <w:proofErr w:type="gramStart"/>
-      <w:r>
-        <w:t>to</w:t>
-      </w:r>
-      <w:proofErr w:type="gramEnd"/>
-      <w:r>
-        <w:t xml:space="preserve"> the null hypothesis</w:t>
+        <w:t xml:space="preserve"> based to the null hypothesis</w:t>
       </w:r>
       <w:r>
         <w:t>; and explain the decision in the context</w:t>
@@ -916,19 +891,7 @@
         <w:rPr>
           <w:rFonts w:eastAsiaTheme="minorEastAsia"/>
         </w:rPr>
-        <w:t xml:space="preserve"> </w:t>
-      </w:r>
-      <w:r>
-        <w:rPr>
-          <w:rFonts w:eastAsiaTheme="minorEastAsia"/>
-        </w:rPr>
-        <w:t xml:space="preserve">we reject the null </w:t>
-      </w:r>
-      <w:r>
-        <w:rPr>
-          <w:rFonts w:eastAsiaTheme="minorEastAsia"/>
-        </w:rPr>
-        <w:t>hypothesis</w:t>
+        <w:t xml:space="preserve"> we reject the null hypothesis</w:t>
       </w:r>
       <w:r>
         <w:rPr>
@@ -1144,6 +1107,9 @@
             </m:sub>
           </m:sSub>
           <m:r>
+            <m:rPr>
+              <m:sty m:val="p"/>
+            </m:rPr>
             <w:rPr>
               <w:rFonts w:ascii="Cambria Math" w:eastAsiaTheme="minorEastAsia" w:hAnsi="Cambria Math"/>
             </w:rPr>
@@ -1452,21 +1418,7 @@
         <w:rPr>
           <w:rFonts w:eastAsiaTheme="minorEastAsia"/>
         </w:rPr>
-        <w:t xml:space="preserve"> which suggests that there is </w:t>
-      </w:r>
-      <w:proofErr w:type="gramStart"/>
-      <w:r>
-        <w:rPr>
-          <w:rFonts w:eastAsiaTheme="minorEastAsia"/>
-        </w:rPr>
-        <w:t>evidence</w:t>
-      </w:r>
-      <w:proofErr w:type="gramEnd"/>
-      <w:r>
-        <w:rPr>
-          <w:rFonts w:eastAsiaTheme="minorEastAsia"/>
-        </w:rPr>
-        <w:t xml:space="preserve"> the mean PDI score at </w:t>
+        <w:t xml:space="preserve"> which suggests that there is evidence the mean PDI score at </w:t>
       </w:r>
       <w:r>
         <w:t>one year of age for the circulatory arrest treatment group is significantly different from that for the low-flow group</w:t>
@@ -1484,21 +1436,8 @@
       <w:pPr>
         <w:ind w:firstLine="720"/>
       </w:pPr>
-      <w:proofErr w:type="gramStart"/>
-      <w:r>
-        <w:t>mean</w:t>
-      </w:r>
-      <w:proofErr w:type="gramEnd"/>
-      <w:r>
-        <w:t xml:space="preserve"> in group </w:t>
-      </w:r>
-      <w:proofErr w:type="gramStart"/>
-      <w:r>
-        <w:t>0 mean</w:t>
-      </w:r>
-      <w:proofErr w:type="gramEnd"/>
-      <w:r>
-        <w:t xml:space="preserve"> in group 1 </w:t>
+      <w:r>
+        <w:t xml:space="preserve">mean in group 0 mean in group 1 </w:t>
       </w:r>
     </w:p>
     <w:p>
@@ -1857,15 +1796,7 @@
         <w:t xml:space="preserve"> graph</w:t>
       </w:r>
       <w:r>
-        <w:t xml:space="preserve"> to plot the </w:t>
-      </w:r>
-      <w:proofErr w:type="gramStart"/>
-      <w:r>
-        <w:t>mean</w:t>
-      </w:r>
-      <w:proofErr w:type="gramEnd"/>
-      <w:r>
-        <w:t xml:space="preserve"> difference between cataractous eyes and normal eyes</w:t>
+        <w:t xml:space="preserve"> to plot the mean difference between cataractous eyes and normal eyes</w:t>
       </w:r>
       <w:r>
         <w:t xml:space="preserve"> </w:t>
@@ -1889,6 +1820,9 @@
         <w:jc w:val="center"/>
       </w:pPr>
       <w:r>
+        <w:rPr>
+          <w:noProof/>
+        </w:rPr>
         <w:drawing>
           <wp:inline distT="0" distB="0" distL="0" distR="0" wp14:anchorId="0BC910C1" wp14:editId="5FAB25BC">
             <wp:extent cx="5066373" cy="3132383"/>
@@ -2045,6 +1979,9 @@
             </m:sub>
           </m:sSub>
           <m:r>
+            <m:rPr>
+              <m:sty m:val="p"/>
+            </m:rPr>
             <w:rPr>
               <w:rFonts w:ascii="Cambria Math" w:eastAsiaTheme="minorEastAsia" w:hAnsi="Cambria Math"/>
             </w:rPr>
@@ -2114,13 +2051,7 @@
             <w:rPr>
               <w:rFonts w:ascii="Cambria Math" w:eastAsiaTheme="minorEastAsia" w:hAnsi="Cambria Math"/>
             </w:rPr>
-            <m:t>&lt;</m:t>
-          </m:r>
-          <m:r>
-            <w:rPr>
-              <w:rFonts w:ascii="Cambria Math" w:eastAsiaTheme="minorEastAsia" w:hAnsi="Cambria Math"/>
-            </w:rPr>
-            <m:t xml:space="preserve"> </m:t>
+            <m:t xml:space="preserve">&lt; </m:t>
           </m:r>
           <m:sSub>
             <m:sSubPr>
@@ -2190,31 +2121,10 @@
         <w:rPr>
           <w:rFonts w:eastAsiaTheme="minorEastAsia"/>
         </w:rPr>
-        <w:t xml:space="preserve"> is</w:t>
-      </w:r>
-      <w:r>
-        <w:rPr>
-          <w:rFonts w:eastAsiaTheme="minorEastAsia"/>
-        </w:rPr>
-        <w:t xml:space="preserve"> mean</w:t>
-      </w:r>
-      <w:r>
-        <w:rPr>
-          <w:rFonts w:eastAsiaTheme="minorEastAsia"/>
-        </w:rPr>
-        <w:t xml:space="preserve"> </w:t>
-      </w:r>
-      <w:r>
-        <w:t>c</w:t>
-      </w:r>
-      <w:r>
-        <w:t>ataractous gray</w:t>
-      </w:r>
-      <w:r>
-        <w:t xml:space="preserve"> level</w:t>
-      </w:r>
-      <w:r>
-        <w:t xml:space="preserve"> </w:t>
+        <w:t xml:space="preserve"> is mean </w:t>
+      </w:r>
+      <w:r>
+        <w:t xml:space="preserve">cataractous gray level </w:t>
       </w:r>
       <w:r>
         <w:rPr>
@@ -2254,19 +2164,7 @@
         <w:rPr>
           <w:rFonts w:eastAsiaTheme="minorEastAsia"/>
         </w:rPr>
-        <w:t xml:space="preserve"> is </w:t>
-      </w:r>
-      <w:r>
-        <w:rPr>
-          <w:rFonts w:eastAsiaTheme="minorEastAsia"/>
-        </w:rPr>
-        <w:t>mean normal gray level</w:t>
-      </w:r>
-      <w:r>
-        <w:rPr>
-          <w:rFonts w:eastAsiaTheme="minorEastAsia"/>
-        </w:rPr>
-        <w:t>.</w:t>
+        <w:t xml:space="preserve"> is mean normal gray level.</w:t>
       </w:r>
     </w:p>
     <w:p>
@@ -2282,13 +2180,8 @@
       <w:r>
         <w:t xml:space="preserve"> </w:t>
       </w:r>
-      <w:proofErr w:type="gramStart"/>
-      <w:r>
-        <w:t>independent t</w:t>
-      </w:r>
-      <w:proofErr w:type="gramEnd"/>
-      <w:r>
-        <w:t xml:space="preserve"> </w:t>
+      <w:r>
+        <w:t xml:space="preserve">independent t </w:t>
       </w:r>
       <w:r>
         <w:t xml:space="preserve">test </w:t>
@@ -2348,13 +2241,7 @@
         </w:rPr>
       </w:pPr>
       <w:r>
-        <w:t>The p-value is 0.0</w:t>
-      </w:r>
-      <w:r>
-        <w:t>15</w:t>
-      </w:r>
-      <w:r>
-        <w:t xml:space="preserve">, which is significantly lower than our </w:t>
+        <w:t xml:space="preserve">The p-value is 0.015, which is significantly lower than our </w:t>
       </w:r>
       <m:oMath>
         <m:r>
@@ -2380,21 +2267,7 @@
         <w:rPr>
           <w:rFonts w:eastAsiaTheme="minorEastAsia"/>
         </w:rPr>
-        <w:t xml:space="preserve">hypothesis which suggests that there is </w:t>
-      </w:r>
-      <w:proofErr w:type="gramStart"/>
-      <w:r>
-        <w:rPr>
-          <w:rFonts w:eastAsiaTheme="minorEastAsia"/>
-        </w:rPr>
-        <w:t>evidence</w:t>
-      </w:r>
-      <w:proofErr w:type="gramEnd"/>
-      <w:r>
-        <w:rPr>
-          <w:rFonts w:eastAsiaTheme="minorEastAsia"/>
-        </w:rPr>
-        <w:t xml:space="preserve"> the mean</w:t>
+        <w:t>hypothesis which suggests that there is evidence the mean</w:t>
       </w:r>
       <w:r>
         <w:t xml:space="preserve"> gray level from cataractous eyes is significantly lower than the mean gray level from normal eyes</w:t>
@@ -2410,15 +2283,7 @@
         </w:numPr>
       </w:pPr>
       <w:r>
-        <w:t xml:space="preserve">Data below lists the times required for randomly selected eight flights to taxi out for takeoff and the corresponding times required to </w:t>
-      </w:r>
-      <w:proofErr w:type="gramStart"/>
-      <w:r>
-        <w:t>taxi in</w:t>
-      </w:r>
-      <w:proofErr w:type="gramEnd"/>
-      <w:r>
-        <w:t xml:space="preserve"> after landing for the </w:t>
+        <w:t xml:space="preserve">Data below lists the times required for randomly selected eight flights to taxi out for takeoff and the corresponding times required to taxi in after landing for the </w:t>
       </w:r>
       <w:r>
         <w:rPr>
@@ -2433,15 +2298,7 @@
         <w:t>5</w:t>
       </w:r>
       <w:r>
-        <w:t xml:space="preserve"> to test the claim that the average time to </w:t>
-      </w:r>
-      <w:proofErr w:type="gramStart"/>
-      <w:r>
-        <w:t>taxi in</w:t>
-      </w:r>
-      <w:proofErr w:type="gramEnd"/>
-      <w:r>
-        <w:t xml:space="preserve"> is different fr</w:t>
+        <w:t xml:space="preserve"> to test the claim that the average time to taxi in is different fr</w:t>
       </w:r>
       <w:r>
         <w:t>om the average time to taxi out.</w:t>
@@ -2961,6 +2818,9 @@
             </m:sub>
           </m:sSub>
           <m:r>
+            <m:rPr>
+              <m:sty m:val="p"/>
+            </m:rPr>
             <w:rPr>
               <w:rFonts w:ascii="Cambria Math" w:eastAsiaTheme="minorEastAsia" w:hAnsi="Cambria Math"/>
             </w:rPr>
@@ -3109,22 +2969,10 @@
         <w:rPr>
           <w:rFonts w:eastAsiaTheme="minorEastAsia"/>
         </w:rPr>
-        <w:t xml:space="preserve"> is </w:t>
-      </w:r>
-      <w:r>
-        <w:rPr>
-          <w:rFonts w:eastAsiaTheme="minorEastAsia"/>
-        </w:rPr>
-        <w:t>the mean taxi in</w:t>
-      </w:r>
-      <w:r>
-        <w:t xml:space="preserve"> </w:t>
-      </w:r>
-      <w:r>
-        <w:t>time</w:t>
-      </w:r>
-      <w:r>
-        <w:t xml:space="preserve"> </w:t>
+        <w:t xml:space="preserve"> is the mean taxi in</w:t>
+      </w:r>
+      <w:r>
+        <w:t xml:space="preserve"> time </w:t>
       </w:r>
       <w:r>
         <w:rPr>
@@ -3164,25 +3012,7 @@
         <w:rPr>
           <w:rFonts w:eastAsiaTheme="minorEastAsia"/>
         </w:rPr>
-        <w:t xml:space="preserve"> is</w:t>
-      </w:r>
-      <w:r>
-        <w:rPr>
-          <w:rFonts w:eastAsiaTheme="minorEastAsia"/>
-        </w:rPr>
-        <w:t xml:space="preserve"> the</w:t>
-      </w:r>
-      <w:r>
-        <w:rPr>
-          <w:rFonts w:eastAsiaTheme="minorEastAsia"/>
-        </w:rPr>
-        <w:t xml:space="preserve"> mean </w:t>
-      </w:r>
-      <w:r>
-        <w:rPr>
-          <w:rFonts w:eastAsiaTheme="minorEastAsia"/>
-        </w:rPr>
-        <w:t>taxi out time</w:t>
+        <w:t xml:space="preserve"> is the mean taxi out time</w:t>
       </w:r>
     </w:p>
     <w:p>
@@ -3251,13 +3081,7 @@
         <w:pStyle w:val="ListParagraph"/>
       </w:pPr>
       <w:r>
-        <w:t>The p-value is 0.</w:t>
-      </w:r>
-      <w:r>
-        <w:t>22</w:t>
-      </w:r>
-      <w:r>
-        <w:t xml:space="preserve">, which is significantly lower than our </w:t>
+        <w:t xml:space="preserve">The p-value is 0.22, which is significantly lower than our </w:t>
       </w:r>
       <m:oMath>
         <m:r>
@@ -3271,25 +3095,7 @@
         <w:rPr>
           <w:rFonts w:eastAsiaTheme="minorEastAsia"/>
         </w:rPr>
-        <w:t xml:space="preserve">-value of 0.05 we </w:t>
-      </w:r>
-      <w:r>
-        <w:rPr>
-          <w:rFonts w:eastAsiaTheme="minorEastAsia"/>
-        </w:rPr>
-        <w:t xml:space="preserve">fail to </w:t>
-      </w:r>
-      <w:r>
-        <w:rPr>
-          <w:rFonts w:eastAsiaTheme="minorEastAsia"/>
-        </w:rPr>
-        <w:t>reject the null hypothesis which suggests that there is evidence the mean</w:t>
-      </w:r>
-      <w:r>
-        <w:rPr>
-          <w:rFonts w:eastAsiaTheme="minorEastAsia"/>
-        </w:rPr>
-        <w:t xml:space="preserve"> average time taxiing in is not different than the mean average time taxiing out</w:t>
+        <w:t>-value of 0.05 we fail to reject the null hypothesis which suggests that there is evidence the mean average time taxiing in is not different than the mean average time taxiing out</w:t>
       </w:r>
     </w:p>
     <w:sectPr>
@@ -4558,6 +4364,7 @@
   <w:style w:type="character" w:default="1" w:styleId="DefaultParagraphFont">
     <w:name w:val="Default Paragraph Font"/>
     <w:uiPriority w:val="1"/>
+    <w:semiHidden/>
     <w:unhideWhenUsed/>
   </w:style>
   <w:style w:type="table" w:default="1" w:styleId="TableNormal">

</xml_diff>